<commit_message>
Changes in SDS document
Changed the link to the repository in the document
</commit_message>
<xml_diff>
--- a/SE2020-2017008-EsraaSalem&MahmoudHadad-Sprint1-SDS Document.docx
+++ b/SE2020-2017008-EsraaSalem&MahmoudHadad-Sprint1-SDS Document.docx
@@ -13,8 +13,6 @@
           <w:szCs w:val="36"/>
         </w:rPr>
       </w:pPr>
-      <w:bookmarkStart w:id="0" w:name="_GoBack"/>
-      <w:bookmarkEnd w:id="0"/>
       <w:r>
         <w:rPr>
           <w:rFonts w:asciiTheme="minorHAnsi" w:eastAsiaTheme="minorHAnsi" w:hAnsiTheme="minorHAnsi" w:cstheme="minorBidi"/>
@@ -55,7 +53,7 @@
           <w:szCs w:val="36"/>
         </w:rPr>
         <w:drawing>
-          <wp:anchor distT="0" distB="0" distL="114300" distR="114300" simplePos="0" relativeHeight="251660288" behindDoc="0" locked="0" layoutInCell="1" allowOverlap="1" wp14:anchorId="79611272" wp14:editId="1C0D96ED">
+          <wp:anchor distT="0" distB="0" distL="114300" distR="114300" simplePos="0" relativeHeight="251660288" behindDoc="0" locked="0" layoutInCell="1" allowOverlap="1" wp14:anchorId="14972FA9" wp14:editId="070C190D">
             <wp:simplePos x="0" y="0"/>
             <wp:positionH relativeFrom="column">
               <wp:posOffset>453390</wp:posOffset>
@@ -113,7 +111,7 @@
           <w:szCs w:val="36"/>
         </w:rPr>
         <w:drawing>
-          <wp:anchor distT="0" distB="0" distL="114300" distR="114300" simplePos="0" relativeHeight="251659264" behindDoc="0" locked="0" layoutInCell="1" allowOverlap="1" wp14:anchorId="5063D125" wp14:editId="205B6A7C">
+          <wp:anchor distT="0" distB="0" distL="114300" distR="114300" simplePos="0" relativeHeight="251659264" behindDoc="0" locked="0" layoutInCell="1" allowOverlap="1" wp14:anchorId="7629B31A" wp14:editId="38C8F32B">
             <wp:simplePos x="0" y="0"/>
             <wp:positionH relativeFrom="column">
               <wp:posOffset>4083050</wp:posOffset>
@@ -316,7 +314,7 @@
           <w:lang w:bidi="ar-EG"/>
         </w:rPr>
       </w:pPr>
-      <w:bookmarkStart w:id="1" w:name="_Hlk36736622"/>
+      <w:bookmarkStart w:id="0" w:name="_Hlk36736622"/>
       <w:r>
         <w:rPr>
           <w:b/>
@@ -326,10 +324,58 @@
           <w:szCs w:val="32"/>
           <w:lang w:bidi="ar-EG"/>
         </w:rPr>
-        <w:t>[Eng. Esraa Salem and Eng. Mahmoud Hadad]</w:t>
-      </w:r>
-    </w:p>
-    <w:bookmarkEnd w:id="1"/>
+        <w:t xml:space="preserve">[Eng. </w:t>
+      </w:r>
+      <w:proofErr w:type="spellStart"/>
+      <w:r>
+        <w:rPr>
+          <w:b/>
+          <w:bCs/>
+          <w:color w:val="FF0000"/>
+          <w:sz w:val="32"/>
+          <w:szCs w:val="32"/>
+          <w:lang w:bidi="ar-EG"/>
+        </w:rPr>
+        <w:t>Esraa</w:t>
+      </w:r>
+      <w:proofErr w:type="spellEnd"/>
+      <w:r>
+        <w:rPr>
+          <w:b/>
+          <w:bCs/>
+          <w:color w:val="FF0000"/>
+          <w:sz w:val="32"/>
+          <w:szCs w:val="32"/>
+          <w:lang w:bidi="ar-EG"/>
+        </w:rPr>
+        <w:t xml:space="preserve"> Salem and Eng. Mahmoud </w:t>
+      </w:r>
+      <w:proofErr w:type="spellStart"/>
+      <w:r>
+        <w:rPr>
+          <w:b/>
+          <w:bCs/>
+          <w:color w:val="FF0000"/>
+          <w:sz w:val="32"/>
+          <w:szCs w:val="32"/>
+          <w:lang w:bidi="ar-EG"/>
+        </w:rPr>
+        <w:t>Hadad</w:t>
+      </w:r>
+      <w:proofErr w:type="spellEnd"/>
+      <w:r>
+        <w:rPr>
+          <w:b/>
+          <w:bCs/>
+          <w:color w:val="FF0000"/>
+          <w:sz w:val="32"/>
+          <w:szCs w:val="32"/>
+          <w:lang w:bidi="ar-EG"/>
+        </w:rPr>
+        <w:t>]</w:t>
+      </w:r>
+    </w:p>
+    <w:bookmarkEnd w:id="0"/>
     <w:p>
       <w:pPr>
         <w:jc w:val="center"/>
@@ -465,9 +511,19 @@
             <w:tcW w:w="3031" w:type="dxa"/>
           </w:tcPr>
           <w:p>
+            <w:proofErr w:type="spellStart"/>
             <w:r>
-              <w:t>Alaa Farouk AbdElmajied</w:t>
+              <w:t>Alaa</w:t>
             </w:r>
+            <w:proofErr w:type="spellEnd"/>
+            <w:r>
+              <w:t xml:space="preserve"> Farouk </w:t>
+            </w:r>
+            <w:proofErr w:type="spellStart"/>
+            <w:r>
+              <w:t>AbdElmajied</w:t>
+            </w:r>
+            <w:proofErr w:type="spellEnd"/>
           </w:p>
         </w:tc>
         <w:tc>
@@ -551,8 +607,13 @@
             <w:tcW w:w="3031" w:type="dxa"/>
           </w:tcPr>
           <w:p>
+            <w:proofErr w:type="spellStart"/>
             <w:r>
-              <w:t>Nardine Nabil</w:t>
+              <w:t>Nardine</w:t>
+            </w:r>
+            <w:proofErr w:type="spellEnd"/>
+            <w:r>
+              <w:t xml:space="preserve"> Nabil</w:t>
             </w:r>
           </w:p>
         </w:tc>
@@ -854,11 +915,11 @@
       <w:pPr>
         <w:pStyle w:val="Heading1"/>
       </w:pPr>
-      <w:bookmarkStart w:id="2" w:name="_Toc36756731"/>
+      <w:bookmarkStart w:id="1" w:name="_Toc36756731"/>
       <w:r>
         <w:t>Class diagram design</w:t>
       </w:r>
-      <w:bookmarkEnd w:id="2"/>
+      <w:bookmarkEnd w:id="1"/>
     </w:p>
     <w:p>
       <w:pPr>
@@ -880,8 +941,8 @@
           <w:color w:val="FF0000"/>
         </w:rPr>
       </w:pPr>
-      <w:bookmarkStart w:id="3" w:name="_Toc414459281"/>
-      <w:bookmarkStart w:id="4" w:name="_Toc413612095"/>
+      <w:bookmarkStart w:id="2" w:name="_Toc414459281"/>
+      <w:bookmarkStart w:id="3" w:name="_Toc413612095"/>
       <w:r>
         <w:rPr>
           <w:b/>
@@ -890,7 +951,7 @@
           <w:color w:val="FF0000"/>
         </w:rPr>
         <w:drawing>
-          <wp:inline distT="0" distB="0" distL="0" distR="0" wp14:anchorId="4A7CB27F" wp14:editId="16C26459">
+          <wp:inline distT="0" distB="0" distL="0" distR="0" wp14:anchorId="102582E1" wp14:editId="0A1AA571">
             <wp:extent cx="6126480" cy="5193665"/>
             <wp:effectExtent l="0" t="0" r="0" b="0"/>
             <wp:docPr id="20" name="Picture 20"/>
@@ -945,12 +1006,12 @@
       <w:pPr>
         <w:pStyle w:val="Heading1"/>
       </w:pPr>
-      <w:bookmarkStart w:id="5" w:name="_Toc36756732"/>
+      <w:bookmarkStart w:id="4" w:name="_Toc36756732"/>
       <w:r>
         <w:lastRenderedPageBreak/>
         <w:t>Sequence diagram design</w:t>
       </w:r>
-      <w:bookmarkEnd w:id="5"/>
+      <w:bookmarkEnd w:id="4"/>
     </w:p>
     <w:p>
       <w:pPr>
@@ -996,7 +1057,7 @@
           <w:color w:val="C00000"/>
         </w:rPr>
         <w:drawing>
-          <wp:inline distT="0" distB="0" distL="114300" distR="114300" wp14:anchorId="2ADF4880" wp14:editId="52ED2FAA">
+          <wp:inline distT="0" distB="0" distL="114300" distR="114300" wp14:anchorId="3B49A044" wp14:editId="12961DBC">
             <wp:extent cx="6121400" cy="4524375"/>
             <wp:effectExtent l="0" t="0" r="5080" b="1905"/>
             <wp:docPr id="16" name="Picture 16" descr="BuySequenceDiagram"/>
@@ -1191,7 +1252,7 @@
           <w:color w:val="C00000"/>
         </w:rPr>
         <w:drawing>
-          <wp:inline distT="0" distB="0" distL="114300" distR="114300" wp14:anchorId="704A6C70" wp14:editId="722F032A">
+          <wp:inline distT="0" distB="0" distL="114300" distR="114300" wp14:anchorId="23FF5E49" wp14:editId="16D0D7B6">
             <wp:extent cx="3947795" cy="2514600"/>
             <wp:effectExtent l="0" t="0" r="14605" b="0"/>
             <wp:docPr id="15" name="Picture 15" descr="AddBrand"/>
@@ -1271,7 +1332,7 @@
           <w:noProof/>
         </w:rPr>
         <w:drawing>
-          <wp:inline distT="0" distB="0" distL="114300" distR="114300" wp14:anchorId="1099537A" wp14:editId="6524347A">
+          <wp:inline distT="0" distB="0" distL="114300" distR="114300" wp14:anchorId="64F015A4" wp14:editId="697B1B14">
             <wp:extent cx="6120765" cy="2432050"/>
             <wp:effectExtent l="0" t="0" r="5715" b="6350"/>
             <wp:docPr id="14" name="Picture 14" descr="AddProducts"/>
@@ -1396,6 +1457,7 @@
           <w:sz w:val="28"/>
           <w:szCs w:val="28"/>
         </w:rPr>
+        <w:lastRenderedPageBreak/>
         <w:t>4.Sign up(Store Owner)</w:t>
       </w:r>
     </w:p>
@@ -1417,7 +1479,7 @@
           <w:szCs w:val="28"/>
         </w:rPr>
         <w:drawing>
-          <wp:inline distT="0" distB="0" distL="0" distR="0" wp14:anchorId="67AAE23D" wp14:editId="3C7732BF">
+          <wp:inline distT="0" distB="0" distL="0" distR="0" wp14:anchorId="32CABAB0" wp14:editId="2668C569">
             <wp:extent cx="6126480" cy="2849880"/>
             <wp:effectExtent l="0" t="0" r="0" b="0"/>
             <wp:docPr id="6" name="Picture 6"/>
@@ -1493,7 +1555,7 @@
           <w:noProof/>
         </w:rPr>
         <w:drawing>
-          <wp:inline distT="0" distB="0" distL="114300" distR="114300" wp14:anchorId="538F3970" wp14:editId="389B5654">
+          <wp:inline distT="0" distB="0" distL="114300" distR="114300" wp14:anchorId="1C6A0DF6" wp14:editId="2BA64E6A">
             <wp:extent cx="6123940" cy="2619375"/>
             <wp:effectExtent l="0" t="0" r="2540" b="1905"/>
             <wp:docPr id="12" name="Picture 12" descr="ExploreProducts"/>
@@ -1591,6 +1653,7 @@
           <w:sz w:val="28"/>
           <w:szCs w:val="28"/>
         </w:rPr>
+        <w:lastRenderedPageBreak/>
         <w:t>6.Log in (Store owner)</w:t>
       </w:r>
     </w:p>
@@ -1612,7 +1675,7 @@
           <w:szCs w:val="28"/>
         </w:rPr>
         <w:drawing>
-          <wp:inline distT="0" distB="0" distL="0" distR="0" wp14:anchorId="4ADA17BD" wp14:editId="709480B5">
+          <wp:inline distT="0" distB="0" distL="0" distR="0" wp14:anchorId="261B0D41" wp14:editId="76D83ACC">
             <wp:extent cx="6126480" cy="2882900"/>
             <wp:effectExtent l="0" t="0" r="0" b="0"/>
             <wp:docPr id="5" name="Picture 5"/>
@@ -1688,7 +1751,7 @@
           <w:noProof/>
         </w:rPr>
         <w:drawing>
-          <wp:inline distT="0" distB="0" distL="114300" distR="114300" wp14:anchorId="111765FF" wp14:editId="49B09F02">
+          <wp:inline distT="0" distB="0" distL="114300" distR="114300" wp14:anchorId="60548930" wp14:editId="261FD1A1">
             <wp:extent cx="5151755" cy="2743200"/>
             <wp:effectExtent l="0" t="0" r="14605" b="0"/>
             <wp:docPr id="10" name="Picture 10" descr="NormaluserLogin"/>
@@ -1823,7 +1886,7 @@
           <w:szCs w:val="28"/>
         </w:rPr>
         <w:drawing>
-          <wp:inline distT="0" distB="0" distL="0" distR="0" wp14:anchorId="15F5D23D" wp14:editId="5D8F30EB">
+          <wp:inline distT="0" distB="0" distL="0" distR="0" wp14:anchorId="2DB9C323" wp14:editId="4A7FF1A7">
             <wp:extent cx="6126480" cy="3051175"/>
             <wp:effectExtent l="0" t="0" r="0" b="0"/>
             <wp:docPr id="1" name="Picture 1"/>
@@ -2046,6 +2109,7 @@
           <w:sz w:val="28"/>
           <w:szCs w:val="28"/>
         </w:rPr>
+        <w:lastRenderedPageBreak/>
         <w:t>9.Sign up(Administrator)</w:t>
       </w:r>
     </w:p>
@@ -2067,7 +2131,7 @@
           <w:szCs w:val="28"/>
         </w:rPr>
         <w:drawing>
-          <wp:inline distT="0" distB="0" distL="0" distR="0" wp14:anchorId="588C5550" wp14:editId="7B950C8D">
+          <wp:inline distT="0" distB="0" distL="0" distR="0" wp14:anchorId="296668A3" wp14:editId="58C90E4E">
             <wp:extent cx="6126480" cy="4193540"/>
             <wp:effectExtent l="0" t="0" r="0" b="0"/>
             <wp:docPr id="18" name="Picture 18"/>
@@ -2246,6 +2310,7 @@
           <w:sz w:val="28"/>
           <w:szCs w:val="28"/>
         </w:rPr>
+        <w:lastRenderedPageBreak/>
         <w:t>10.</w:t>
       </w:r>
       <w:r>
@@ -2275,7 +2340,7 @@
           <w:szCs w:val="28"/>
         </w:rPr>
         <w:drawing>
-          <wp:inline distT="0" distB="0" distL="0" distR="0" wp14:anchorId="2BBE1D55" wp14:editId="37580688">
+          <wp:inline distT="0" distB="0" distL="0" distR="0" wp14:anchorId="34369F0D" wp14:editId="2E8091F6">
             <wp:extent cx="6126480" cy="3266440"/>
             <wp:effectExtent l="0" t="0" r="0" b="0"/>
             <wp:docPr id="19" name="Picture 19"/>
@@ -2333,42 +2398,66 @@
       <w:pPr>
         <w:pStyle w:val="Heading1"/>
       </w:pPr>
-      <w:bookmarkStart w:id="6" w:name="_Toc36756733"/>
+      <w:bookmarkStart w:id="5" w:name="_Toc36756733"/>
+      <w:bookmarkEnd w:id="2"/>
       <w:bookmarkEnd w:id="3"/>
-      <w:bookmarkEnd w:id="4"/>
-      <w:r>
-        <w:t>Github repository link</w:t>
-      </w:r>
-      <w:bookmarkEnd w:id="6"/>
-    </w:p>
-    <w:p>
-      <w:pPr>
-        <w:pStyle w:val="ListParagraph"/>
-        <w:numPr>
-          <w:ilvl w:val="0"/>
-          <w:numId w:val="1"/>
-        </w:numPr>
+      <w:proofErr w:type="spellStart"/>
+      <w:r>
+        <w:t>Github</w:t>
+      </w:r>
+      <w:proofErr w:type="spellEnd"/>
+      <w:r>
+        <w:t xml:space="preserve"> repository link</w:t>
+      </w:r>
+      <w:bookmarkEnd w:id="5"/>
+    </w:p>
+    <w:bookmarkStart w:id="6" w:name="_GoBack"/>
+    <w:bookmarkEnd w:id="6"/>
+    <w:p>
+      <w:pPr>
+        <w:ind w:left="360"/>
+        <w:rPr>
+          <w:highlight w:val="yellow"/>
+        </w:rPr>
+      </w:pPr>
+      <w:r>
+        <w:fldChar w:fldCharType="begin"/>
+      </w:r>
+      <w:r>
+        <w:instrText xml:space="preserve"> HYPERLINK "</w:instrText>
+      </w:r>
+      <w:r>
+        <w:instrText>https://github.com/mariaaemiil3/SWE2-Project.git</w:instrText>
+      </w:r>
+      <w:r>
+        <w:instrText xml:space="preserve">" </w:instrText>
+      </w:r>
+      <w:r>
+        <w:fldChar w:fldCharType="separate"/>
+      </w:r>
+      <w:r>
+        <w:rPr>
+          <w:rStyle w:val="Hyperlink"/>
+        </w:rPr>
+        <w:t>https://github.com/mariaaemiil3/SWE2-Project.git</w:t>
+      </w:r>
+      <w:r>
+        <w:fldChar w:fldCharType="end"/>
+      </w:r>
+    </w:p>
+    <w:p>
+      <w:pPr>
+        <w:pStyle w:val="ListParagraph"/>
         <w:rPr>
           <w:highlight w:val="yellow"/>
           <w:rtl/>
         </w:rPr>
       </w:pPr>
-      <w:hyperlink r:id="rId25" w:history="1">
-        <w:r>
-          <w:rPr>
-            <w:rStyle w:val="Hyperlink"/>
-            <w:rFonts w:ascii="SimSun" w:eastAsia="SimSun" w:hAnsi="SimSun" w:cs="SimSun"/>
-            <w:sz w:val="24"/>
-            <w:szCs w:val="24"/>
-          </w:rPr>
-          <w:t>https://github.com/alaafar256/SWE2_Project</w:t>
-        </w:r>
-      </w:hyperlink>
     </w:p>
     <w:sectPr>
-      <w:headerReference w:type="default" r:id="rId26"/>
-      <w:footerReference w:type="default" r:id="rId27"/>
-      <w:headerReference w:type="first" r:id="rId28"/>
+      <w:headerReference w:type="default" r:id="rId25"/>
+      <w:footerReference w:type="default" r:id="rId26"/>
+      <w:headerReference w:type="first" r:id="rId27"/>
       <w:pgSz w:w="12240" w:h="15840"/>
       <w:pgMar w:top="1152" w:right="1296" w:bottom="1008" w:left="1296" w:header="720" w:footer="720" w:gutter="0"/>
       <w:cols w:space="720"/>
@@ -2534,7 +2623,7 @@
       <mc:AlternateContent>
         <mc:Choice Requires="wps">
           <w:drawing>
-            <wp:anchor distT="0" distB="0" distL="114300" distR="114300" simplePos="0" relativeHeight="251659264" behindDoc="0" locked="0" layoutInCell="1" allowOverlap="1" wp14:anchorId="4663DF89">
+            <wp:anchor distT="0" distB="0" distL="114300" distR="114300" simplePos="0" relativeHeight="251659264" behindDoc="0" locked="0" layoutInCell="1" allowOverlap="1" wp14:anchorId="342A2E58" wp14:editId="5140A655">
               <wp:simplePos x="0" y="0"/>
               <wp:positionH relativeFrom="margin">
                 <wp:align>left</wp:align>
@@ -2628,11 +2717,11 @@
         </mc:Choice>
         <mc:Fallback>
           <w:pict>
-            <v:shapetype w14:anchorId="4663DF89" id="_x0000_t202" coordsize="21600,21600" o:spt="202" path="m,l,21600r21600,l21600,xe">
+            <v:shapetype w14:anchorId="342A2E58" id="_x0000_t202" coordsize="21600,21600" o:spt="202" path="m,l,21600r21600,l21600,xe">
               <v:stroke joinstyle="miter"/>
               <v:path gradientshapeok="t" o:connecttype="rect"/>
             </v:shapetype>
-            <v:shape id=" 1" o:spid="_x0000_s1026" type="#_x0000_t202" style="position:absolute;margin-left:0;margin-top:0;width:2in;height:2in;z-index:251659264;visibility:visible;mso-wrap-style:none;mso-width-percent:0;mso-height-percent:0;mso-wrap-distance-left:9pt;mso-wrap-distance-top:0;mso-wrap-distance-right:9pt;mso-wrap-distance-bottom:0;mso-position-horizontal:left;mso-position-horizontal-relative:margin;mso-position-vertical:absolute;mso-position-vertical-relative:text;mso-width-percent:0;mso-height-percent:0;mso-width-relative:page;mso-height-relative:page;v-text-anchor:top" o:gfxdata="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" filled="f" stroked="f">
+            <v:shape id=" 1" o:spid="_x0000_s1026" type="#_x0000_t202" style="position:absolute;margin-left:0;margin-top:0;width:2in;height:2in;z-index:251659264;visibility:visible;mso-wrap-style:none;mso-width-percent:0;mso-height-percent:0;mso-wrap-distance-left:9pt;mso-wrap-distance-top:0;mso-wrap-distance-right:9pt;mso-wrap-distance-bottom:0;mso-position-horizontal:left;mso-position-horizontal-relative:margin;mso-position-vertical:absolute;mso-position-vertical-relative:text;mso-width-percent:0;mso-height-percent:0;mso-width-relative:page;mso-height-relative:page;v-text-anchor:top" o:gfxdata="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" filled="f" stroked="f">
               <v:path arrowok="t"/>
               <v:textbox style="mso-fit-shape-to-text:t" inset="0,0,0,0">
                 <w:txbxContent>
@@ -2672,7 +2761,7 @@
         <w:sz w:val="52"/>
       </w:rPr>
       <w:drawing>
-        <wp:anchor distT="0" distB="0" distL="114300" distR="114300" simplePos="0" relativeHeight="251658240" behindDoc="0" locked="0" layoutInCell="1" allowOverlap="1" wp14:anchorId="00835F11" wp14:editId="4AE2CFEA">
+        <wp:anchor distT="0" distB="0" distL="114300" distR="114300" simplePos="0" relativeHeight="251658240" behindDoc="0" locked="0" layoutInCell="1" allowOverlap="1" wp14:anchorId="3839E5D8" wp14:editId="20335694">
           <wp:simplePos x="0" y="0"/>
           <wp:positionH relativeFrom="column">
             <wp:posOffset>5387975</wp:posOffset>
@@ -2820,7 +2909,7 @@
       <mc:AlternateContent>
         <mc:Choice Requires="wps">
           <w:drawing>
-            <wp:anchor distT="0" distB="0" distL="114300" distR="114300" simplePos="0" relativeHeight="251660288" behindDoc="0" locked="0" layoutInCell="1" allowOverlap="1" wp14:anchorId="7A4F1B72">
+            <wp:anchor distT="0" distB="0" distL="114300" distR="114300" simplePos="0" relativeHeight="251660288" behindDoc="0" locked="0" layoutInCell="1" allowOverlap="1" wp14:anchorId="6C8D2DB3" wp14:editId="7F1F263B">
               <wp:simplePos x="0" y="0"/>
               <wp:positionH relativeFrom="margin">
                 <wp:align>left</wp:align>
@@ -2914,11 +3003,11 @@
         </mc:Choice>
         <mc:Fallback>
           <w:pict>
-            <v:shapetype w14:anchorId="7A4F1B72" id="_x0000_t202" coordsize="21600,21600" o:spt="202" path="m,l,21600r21600,l21600,xe">
+            <v:shapetype w14:anchorId="6C8D2DB3" id="_x0000_t202" coordsize="21600,21600" o:spt="202" path="m,l,21600r21600,l21600,xe">
               <v:stroke joinstyle="miter"/>
               <v:path gradientshapeok="t" o:connecttype="rect"/>
             </v:shapetype>
-            <v:shape id=" 2" o:spid="_x0000_s1027" type="#_x0000_t202" style="position:absolute;margin-left:0;margin-top:0;width:2in;height:2in;z-index:251660288;visibility:visible;mso-wrap-style:none;mso-width-percent:0;mso-height-percent:0;mso-wrap-distance-left:9pt;mso-wrap-distance-top:0;mso-wrap-distance-right:9pt;mso-wrap-distance-bottom:0;mso-position-horizontal:left;mso-position-horizontal-relative:margin;mso-position-vertical:absolute;mso-position-vertical-relative:text;mso-width-percent:0;mso-height-percent:0;mso-width-relative:page;mso-height-relative:page;v-text-anchor:top" o:gfxdata="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" filled="f" stroked="f">
+            <v:shape id=" 2" o:spid="_x0000_s1027" type="#_x0000_t202" style="position:absolute;margin-left:0;margin-top:0;width:2in;height:2in;z-index:251660288;visibility:visible;mso-wrap-style:none;mso-width-percent:0;mso-height-percent:0;mso-wrap-distance-left:9pt;mso-wrap-distance-top:0;mso-wrap-distance-right:9pt;mso-wrap-distance-bottom:0;mso-position-horizontal:left;mso-position-horizontal-relative:margin;mso-position-vertical:absolute;mso-position-vertical-relative:text;mso-width-percent:0;mso-height-percent:0;mso-width-relative:page;mso-height-relative:page;v-text-anchor:top" o:gfxdata="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" filled="f" stroked="f">
               <v:path arrowok="t"/>
               <v:textbox style="mso-fit-shape-to-text:t" inset="0,0,0,0">
                 <w:txbxContent>
@@ -4826,16 +4915,14 @@
 <ds:datastoreItem xmlns:ds="http://schemas.openxmlformats.org/officeDocument/2006/customXml" ds:itemID="{B1977F7D-205B-4081-913C-38D41E755F92}">
   <ds:schemaRefs>
     <ds:schemaRef ds:uri="http://www.wps.cn/officeDocument/2013/wpsCustomData"/>
-    <ds:schemaRef ds:uri="http://www.w3.org/2000/xmlns/"/>
   </ds:schemaRefs>
 </ds:datastoreItem>
 </file>
 
 <file path=customXml/itemProps2.xml><?xml version="1.0" encoding="utf-8"?>
-<ds:datastoreItem xmlns:ds="http://schemas.openxmlformats.org/officeDocument/2006/customXml" ds:itemID="{426F0890-99EE-7248-9410-C925E35F7119}">
+<ds:datastoreItem xmlns:ds="http://schemas.openxmlformats.org/officeDocument/2006/customXml" ds:itemID="{3F9D43FC-C242-4397-B059-F0750FF88249}">
   <ds:schemaRefs>
     <ds:schemaRef ds:uri="http://schemas.openxmlformats.org/officeDocument/2006/bibliography"/>
-    <ds:schemaRef ds:uri="http://www.w3.org/2000/xmlns/"/>
   </ds:schemaRefs>
 </ds:datastoreItem>
 </file>
</xml_diff>